<commit_message>
added table of figures
</commit_message>
<xml_diff>
--- a/Project Report_Phase II.docx
+++ b/Project Report_Phase II.docx
@@ -533,7 +533,23 @@
           <w:b/>
           <w:sz w:val="30"/>
         </w:rPr>
-        <w:t>ABHAS AGNIHOTRI  -  ENG20CT0001</w:t>
+        <w:t xml:space="preserve">ABHAS </w:t>
+      </w:r>
+      <w:proofErr w:type="gramStart"/>
+      <w:r>
+        <w:rPr>
+          <w:b/>
+          <w:sz w:val="30"/>
+        </w:rPr>
+        <w:t>AGNIHOTRI  -</w:t>
+      </w:r>
+      <w:proofErr w:type="gramEnd"/>
+      <w:r>
+        <w:rPr>
+          <w:b/>
+          <w:sz w:val="30"/>
+        </w:rPr>
+        <w:t xml:space="preserve">  ENG20CT0001</w:t>
       </w:r>
     </w:p>
     <w:p>
@@ -558,7 +574,23 @@
           <w:sz w:val="30"/>
         </w:rPr>
         <w:tab/>
-        <w:t xml:space="preserve">            -  ENG20CT0009</w:t>
+        <w:t xml:space="preserve">            </w:t>
+      </w:r>
+      <w:proofErr w:type="gramStart"/>
+      <w:r>
+        <w:rPr>
+          <w:b/>
+          <w:sz w:val="30"/>
+        </w:rPr>
+        <w:t>-  ENG</w:t>
+      </w:r>
+      <w:proofErr w:type="gramEnd"/>
+      <w:r>
+        <w:rPr>
+          <w:b/>
+          <w:sz w:val="30"/>
+        </w:rPr>
+        <w:t>20CT0009</w:t>
       </w:r>
       <w:r>
         <w:rPr>
@@ -583,7 +615,23 @@
           <w:b/>
           <w:sz w:val="30"/>
         </w:rPr>
-        <w:t>SHASHIKALA M S      -  ENG20CT0025</w:t>
+        <w:t xml:space="preserve">SHASHIKALA M S      </w:t>
+      </w:r>
+      <w:proofErr w:type="gramStart"/>
+      <w:r>
+        <w:rPr>
+          <w:b/>
+          <w:sz w:val="30"/>
+        </w:rPr>
+        <w:t>-  ENG</w:t>
+      </w:r>
+      <w:proofErr w:type="gramEnd"/>
+      <w:r>
+        <w:rPr>
+          <w:b/>
+          <w:sz w:val="30"/>
+        </w:rPr>
+        <w:t>20CT0025</w:t>
       </w:r>
     </w:p>
     <w:p>
@@ -801,6 +849,12 @@
           <w:sz w:val="28"/>
         </w:rPr>
         <w:sectPr>
+          <w:headerReference w:type="even" r:id="rId9"/>
+          <w:headerReference w:type="default" r:id="rId10"/>
+          <w:footerReference w:type="even" r:id="rId11"/>
+          <w:footerReference w:type="default" r:id="rId12"/>
+          <w:headerReference w:type="first" r:id="rId13"/>
+          <w:footerReference w:type="first" r:id="rId14"/>
           <w:pgSz w:w="11920" w:h="16850"/>
           <w:pgMar w:top="1680" w:right="1320" w:bottom="280" w:left="1340" w:header="720" w:footer="720" w:gutter="0"/>
           <w:pgBorders w:offsetFrom="page">
@@ -1529,6 +1583,7 @@
       <w:r>
         <w:tab/>
       </w:r>
+      <w:proofErr w:type="gramStart"/>
       <w:r>
         <w:t>Chairperson</w:t>
       </w:r>
@@ -1539,7 +1594,11 @@
         <w:t>,</w:t>
       </w:r>
       <w:r>
-        <w:t xml:space="preserve">Dept. of </w:t>
+        <w:t>Dept.</w:t>
+      </w:r>
+      <w:proofErr w:type="gramEnd"/>
+      <w:r>
+        <w:t xml:space="preserve"> of </w:t>
       </w:r>
       <w:r>
         <w:t xml:space="preserve">CST, </w:t>
@@ -1608,6 +1667,7 @@
         </w:rPr>
         <w:t xml:space="preserve"> </w:t>
       </w:r>
+      <w:proofErr w:type="gramStart"/>
       <w:r>
         <w:rPr>
           <w:spacing w:val="-2"/>
@@ -1629,7 +1689,16 @@
           <w:sz w:val="24"/>
           <w:lang w:val="en-IN"/>
         </w:rPr>
-        <w:t xml:space="preserve">                        </w:t>
+        <w:t xml:space="preserve"> </w:t>
+      </w:r>
+      <w:proofErr w:type="gramEnd"/>
+      <w:r>
+        <w:rPr>
+          <w:spacing w:val="-2"/>
+          <w:sz w:val="24"/>
+          <w:lang w:val="en-IN"/>
+        </w:rPr>
+        <w:t xml:space="preserve">                       </w:t>
       </w:r>
       <w:r>
         <w:rPr>
@@ -2220,7 +2289,15 @@
         <w:t xml:space="preserve"> students</w:t>
       </w:r>
       <w:r>
-        <w:t xml:space="preserve"> of the seventh semester B.Tech in Computer Science and Technology, at</w:t>
+        <w:t xml:space="preserve"> of the seventh semester </w:t>
+      </w:r>
+      <w:proofErr w:type="spellStart"/>
+      <w:r>
+        <w:t>B.Tech</w:t>
+      </w:r>
+      <w:proofErr w:type="spellEnd"/>
+      <w:r>
+        <w:t xml:space="preserve"> in Computer Science and Technology, at</w:t>
       </w:r>
       <w:r>
         <w:t xml:space="preserve"> </w:t>
@@ -4042,7 +4119,6 @@
           <w:sz w:val="36"/>
           <w:szCs w:val="36"/>
         </w:rPr>
-        <w:lastRenderedPageBreak/>
         <w:t>ABSTRACT</w:t>
       </w:r>
     </w:p>
@@ -4341,6 +4417,735 @@
         </w:rPr>
       </w:pPr>
     </w:p>
+    <w:p>
+      <w:pPr>
+        <w:rPr>
+          <w:sz w:val="28"/>
+        </w:rPr>
+      </w:pPr>
+    </w:p>
+    <w:p>
+      <w:pPr>
+        <w:rPr>
+          <w:sz w:val="28"/>
+        </w:rPr>
+      </w:pPr>
+      <w:r>
+        <w:rPr>
+          <w:sz w:val="28"/>
+        </w:rPr>
+        <w:t>LIST OF FIGURES</w:t>
+      </w:r>
+      <w:r>
+        <w:rPr>
+          <w:sz w:val="28"/>
+        </w:rPr>
+        <w:br/>
+      </w:r>
+    </w:p>
+    <w:tbl>
+      <w:tblPr>
+        <w:tblStyle w:val="TableGrid"/>
+        <w:tblW w:w="8901" w:type="dxa"/>
+        <w:tblLook w:val="04A0" w:firstRow="1" w:lastRow="0" w:firstColumn="1" w:lastColumn="0" w:noHBand="0" w:noVBand="1"/>
+      </w:tblPr>
+      <w:tblGrid>
+        <w:gridCol w:w="1033"/>
+        <w:gridCol w:w="6757"/>
+        <w:gridCol w:w="1111"/>
+      </w:tblGrid>
+      <w:tr>
+        <w:trPr>
+          <w:trHeight w:val="659"/>
+        </w:trPr>
+        <w:tc>
+          <w:tcPr>
+            <w:tcW w:w="1033" w:type="dxa"/>
+          </w:tcPr>
+          <w:p>
+            <w:pPr>
+              <w:rPr>
+                <w:sz w:val="28"/>
+              </w:rPr>
+            </w:pPr>
+            <w:r>
+              <w:rPr>
+                <w:b/>
+                <w:sz w:val="24"/>
+              </w:rPr>
+              <w:t xml:space="preserve">Fig. </w:t>
+            </w:r>
+            <w:r>
+              <w:rPr>
+                <w:b/>
+                <w:spacing w:val="-5"/>
+                <w:sz w:val="24"/>
+              </w:rPr>
+              <w:t>No.</w:t>
+            </w:r>
+          </w:p>
+        </w:tc>
+        <w:tc>
+          <w:tcPr>
+            <w:tcW w:w="6757" w:type="dxa"/>
+          </w:tcPr>
+          <w:p>
+            <w:pPr>
+              <w:jc w:val="center"/>
+              <w:rPr>
+                <w:sz w:val="28"/>
+              </w:rPr>
+            </w:pPr>
+            <w:r>
+              <w:rPr>
+                <w:b/>
+                <w:sz w:val="24"/>
+              </w:rPr>
+              <w:t>Description</w:t>
+            </w:r>
+            <w:r>
+              <w:rPr>
+                <w:b/>
+                <w:spacing w:val="-4"/>
+                <w:sz w:val="24"/>
+              </w:rPr>
+              <w:t xml:space="preserve"> </w:t>
+            </w:r>
+            <w:r>
+              <w:rPr>
+                <w:b/>
+                <w:sz w:val="24"/>
+              </w:rPr>
+              <w:t>of</w:t>
+            </w:r>
+            <w:r>
+              <w:rPr>
+                <w:b/>
+                <w:spacing w:val="-2"/>
+                <w:sz w:val="24"/>
+              </w:rPr>
+              <w:t xml:space="preserve"> </w:t>
+            </w:r>
+            <w:r>
+              <w:rPr>
+                <w:b/>
+                <w:sz w:val="24"/>
+              </w:rPr>
+              <w:t>the</w:t>
+            </w:r>
+            <w:r>
+              <w:rPr>
+                <w:b/>
+                <w:spacing w:val="-2"/>
+                <w:sz w:val="24"/>
+              </w:rPr>
+              <w:t xml:space="preserve"> figure</w:t>
+            </w:r>
+          </w:p>
+        </w:tc>
+        <w:tc>
+          <w:tcPr>
+            <w:tcW w:w="1111" w:type="dxa"/>
+          </w:tcPr>
+          <w:p>
+            <w:pPr>
+              <w:rPr>
+                <w:sz w:val="28"/>
+              </w:rPr>
+            </w:pPr>
+            <w:r>
+              <w:rPr>
+                <w:b/>
+                <w:sz w:val="24"/>
+              </w:rPr>
+              <w:t>Page</w:t>
+            </w:r>
+            <w:r>
+              <w:rPr>
+                <w:b/>
+                <w:spacing w:val="-2"/>
+                <w:sz w:val="24"/>
+              </w:rPr>
+              <w:t xml:space="preserve"> </w:t>
+            </w:r>
+            <w:r>
+              <w:rPr>
+                <w:b/>
+                <w:spacing w:val="-5"/>
+                <w:sz w:val="24"/>
+              </w:rPr>
+              <w:t>No.</w:t>
+            </w:r>
+          </w:p>
+        </w:tc>
+      </w:tr>
+      <w:tr>
+        <w:trPr>
+          <w:trHeight w:val="753"/>
+        </w:trPr>
+        <w:tc>
+          <w:tcPr>
+            <w:tcW w:w="1033" w:type="dxa"/>
+          </w:tcPr>
+          <w:p>
+            <w:pPr>
+              <w:jc w:val="center"/>
+              <w:rPr>
+                <w:sz w:val="24"/>
+                <w:szCs w:val="24"/>
+              </w:rPr>
+            </w:pPr>
+            <w:r>
+              <w:rPr>
+                <w:sz w:val="24"/>
+                <w:szCs w:val="24"/>
+              </w:rPr>
+              <w:t>5.</w:t>
+            </w:r>
+            <w:r>
+              <w:rPr>
+                <w:sz w:val="24"/>
+                <w:szCs w:val="24"/>
+              </w:rPr>
+              <w:t>1</w:t>
+            </w:r>
+          </w:p>
+        </w:tc>
+        <w:tc>
+          <w:tcPr>
+            <w:tcW w:w="6757" w:type="dxa"/>
+          </w:tcPr>
+          <w:p>
+            <w:pPr>
+              <w:rPr>
+                <w:bCs/>
+                <w:sz w:val="24"/>
+                <w:szCs w:val="24"/>
+              </w:rPr>
+            </w:pPr>
+            <w:r>
+              <w:rPr>
+                <w:bCs/>
+                <w:sz w:val="24"/>
+                <w:szCs w:val="24"/>
+              </w:rPr>
+              <w:t>System architecture</w:t>
+            </w:r>
+          </w:p>
+        </w:tc>
+        <w:tc>
+          <w:tcPr>
+            <w:tcW w:w="1111" w:type="dxa"/>
+          </w:tcPr>
+          <w:p>
+            <w:pPr>
+              <w:rPr>
+                <w:sz w:val="28"/>
+              </w:rPr>
+            </w:pPr>
+          </w:p>
+        </w:tc>
+      </w:tr>
+      <w:tr>
+        <w:trPr>
+          <w:trHeight w:val="966"/>
+        </w:trPr>
+        <w:tc>
+          <w:tcPr>
+            <w:tcW w:w="1033" w:type="dxa"/>
+          </w:tcPr>
+          <w:p>
+            <w:pPr>
+              <w:jc w:val="center"/>
+              <w:rPr>
+                <w:sz w:val="24"/>
+                <w:szCs w:val="24"/>
+              </w:rPr>
+            </w:pPr>
+            <w:r>
+              <w:rPr>
+                <w:sz w:val="24"/>
+                <w:szCs w:val="24"/>
+              </w:rPr>
+              <w:t>6.1</w:t>
+            </w:r>
+          </w:p>
+        </w:tc>
+        <w:tc>
+          <w:tcPr>
+            <w:tcW w:w="6757" w:type="dxa"/>
+          </w:tcPr>
+          <w:p>
+            <w:pPr>
+              <w:spacing w:line="360" w:lineRule="auto"/>
+              <w:rPr>
+                <w:bCs/>
+                <w:sz w:val="24"/>
+                <w:szCs w:val="24"/>
+              </w:rPr>
+            </w:pPr>
+            <w:r>
+              <w:rPr>
+                <w:bCs/>
+                <w:sz w:val="24"/>
+                <w:szCs w:val="24"/>
+              </w:rPr>
+              <w:t>S</w:t>
+            </w:r>
+            <w:r>
+              <w:rPr>
+                <w:bCs/>
+                <w:sz w:val="24"/>
+                <w:szCs w:val="24"/>
+              </w:rPr>
+              <w:t>oil moisture monitoring and pumping</w:t>
+            </w:r>
+          </w:p>
+        </w:tc>
+        <w:tc>
+          <w:tcPr>
+            <w:tcW w:w="1111" w:type="dxa"/>
+          </w:tcPr>
+          <w:p>
+            <w:pPr>
+              <w:rPr>
+                <w:sz w:val="28"/>
+              </w:rPr>
+            </w:pPr>
+          </w:p>
+        </w:tc>
+      </w:tr>
+      <w:tr>
+        <w:trPr>
+          <w:trHeight w:val="753"/>
+        </w:trPr>
+        <w:tc>
+          <w:tcPr>
+            <w:tcW w:w="1033" w:type="dxa"/>
+          </w:tcPr>
+          <w:p>
+            <w:pPr>
+              <w:jc w:val="center"/>
+              <w:rPr>
+                <w:sz w:val="24"/>
+                <w:szCs w:val="24"/>
+              </w:rPr>
+            </w:pPr>
+            <w:r>
+              <w:rPr>
+                <w:sz w:val="24"/>
+                <w:szCs w:val="24"/>
+              </w:rPr>
+              <w:t>6.2</w:t>
+            </w:r>
+          </w:p>
+        </w:tc>
+        <w:tc>
+          <w:tcPr>
+            <w:tcW w:w="6757" w:type="dxa"/>
+          </w:tcPr>
+          <w:p>
+            <w:pPr>
+              <w:pStyle w:val="NormalWeb"/>
+              <w:rPr>
+                <w:bCs/>
+              </w:rPr>
+            </w:pPr>
+            <w:r>
+              <w:rPr>
+                <w:bCs/>
+              </w:rPr>
+              <w:t>Moisture of soil and status of pump displayed in Blynk app</w:t>
+            </w:r>
+            <w:r>
+              <w:rPr>
+                <w:bCs/>
+              </w:rPr>
+              <w:t>.</w:t>
+            </w:r>
+          </w:p>
+        </w:tc>
+        <w:tc>
+          <w:tcPr>
+            <w:tcW w:w="1111" w:type="dxa"/>
+          </w:tcPr>
+          <w:p>
+            <w:pPr>
+              <w:rPr>
+                <w:sz w:val="28"/>
+              </w:rPr>
+            </w:pPr>
+          </w:p>
+        </w:tc>
+      </w:tr>
+      <w:tr>
+        <w:trPr>
+          <w:trHeight w:val="778"/>
+        </w:trPr>
+        <w:tc>
+          <w:tcPr>
+            <w:tcW w:w="1033" w:type="dxa"/>
+          </w:tcPr>
+          <w:p>
+            <w:pPr>
+              <w:jc w:val="center"/>
+              <w:rPr>
+                <w:sz w:val="24"/>
+                <w:szCs w:val="24"/>
+              </w:rPr>
+            </w:pPr>
+            <w:r>
+              <w:rPr>
+                <w:sz w:val="24"/>
+                <w:szCs w:val="24"/>
+              </w:rPr>
+              <w:t>6.3</w:t>
+            </w:r>
+          </w:p>
+        </w:tc>
+        <w:tc>
+          <w:tcPr>
+            <w:tcW w:w="6757" w:type="dxa"/>
+          </w:tcPr>
+          <w:p>
+            <w:pPr>
+              <w:rPr>
+                <w:bCs/>
+                <w:sz w:val="24"/>
+                <w:szCs w:val="24"/>
+              </w:rPr>
+            </w:pPr>
+            <w:r>
+              <w:rPr>
+                <w:bCs/>
+                <w:sz w:val="24"/>
+                <w:szCs w:val="24"/>
+              </w:rPr>
+              <w:t>Soil nutrients monitoring and pumping</w:t>
+            </w:r>
+          </w:p>
+        </w:tc>
+        <w:tc>
+          <w:tcPr>
+            <w:tcW w:w="1111" w:type="dxa"/>
+          </w:tcPr>
+          <w:p>
+            <w:pPr>
+              <w:rPr>
+                <w:sz w:val="28"/>
+              </w:rPr>
+            </w:pPr>
+          </w:p>
+        </w:tc>
+      </w:tr>
+      <w:tr>
+        <w:trPr>
+          <w:trHeight w:val="1296"/>
+        </w:trPr>
+        <w:tc>
+          <w:tcPr>
+            <w:tcW w:w="1033" w:type="dxa"/>
+          </w:tcPr>
+          <w:p>
+            <w:pPr>
+              <w:jc w:val="center"/>
+              <w:rPr>
+                <w:sz w:val="24"/>
+                <w:szCs w:val="24"/>
+              </w:rPr>
+            </w:pPr>
+            <w:r>
+              <w:rPr>
+                <w:sz w:val="24"/>
+                <w:szCs w:val="24"/>
+              </w:rPr>
+              <w:t>6.4</w:t>
+            </w:r>
+          </w:p>
+        </w:tc>
+        <w:tc>
+          <w:tcPr>
+            <w:tcW w:w="6757" w:type="dxa"/>
+          </w:tcPr>
+          <w:p>
+            <w:pPr>
+              <w:rPr>
+                <w:bCs/>
+                <w:sz w:val="24"/>
+                <w:szCs w:val="24"/>
+              </w:rPr>
+            </w:pPr>
+            <w:r>
+              <w:rPr>
+                <w:bCs/>
+                <w:sz w:val="24"/>
+                <w:szCs w:val="24"/>
+              </w:rPr>
+              <w:t>Nutrients level in soil and Ratios of NPK at different growth phases in Blynk app.</w:t>
+            </w:r>
+          </w:p>
+        </w:tc>
+        <w:tc>
+          <w:tcPr>
+            <w:tcW w:w="1111" w:type="dxa"/>
+          </w:tcPr>
+          <w:p>
+            <w:pPr>
+              <w:rPr>
+                <w:sz w:val="28"/>
+              </w:rPr>
+            </w:pPr>
+          </w:p>
+        </w:tc>
+      </w:tr>
+      <w:tr>
+        <w:trPr>
+          <w:trHeight w:val="753"/>
+        </w:trPr>
+        <w:tc>
+          <w:tcPr>
+            <w:tcW w:w="1033" w:type="dxa"/>
+          </w:tcPr>
+          <w:p>
+            <w:pPr>
+              <w:jc w:val="center"/>
+              <w:rPr>
+                <w:sz w:val="24"/>
+                <w:szCs w:val="24"/>
+              </w:rPr>
+            </w:pPr>
+            <w:r>
+              <w:rPr>
+                <w:sz w:val="24"/>
+                <w:szCs w:val="24"/>
+              </w:rPr>
+              <w:t>6.</w:t>
+            </w:r>
+            <w:r>
+              <w:rPr>
+                <w:sz w:val="24"/>
+                <w:szCs w:val="24"/>
+              </w:rPr>
+              <w:t>5</w:t>
+            </w:r>
+          </w:p>
+        </w:tc>
+        <w:tc>
+          <w:tcPr>
+            <w:tcW w:w="6757" w:type="dxa"/>
+          </w:tcPr>
+          <w:p>
+            <w:pPr>
+              <w:rPr>
+                <w:bCs/>
+                <w:sz w:val="24"/>
+                <w:szCs w:val="24"/>
+              </w:rPr>
+            </w:pPr>
+            <w:r>
+              <w:rPr>
+                <w:bCs/>
+                <w:sz w:val="24"/>
+                <w:szCs w:val="24"/>
+              </w:rPr>
+              <w:t>Pest Detection and identification workflow.</w:t>
+            </w:r>
+          </w:p>
+        </w:tc>
+        <w:tc>
+          <w:tcPr>
+            <w:tcW w:w="1111" w:type="dxa"/>
+          </w:tcPr>
+          <w:p>
+            <w:pPr>
+              <w:rPr>
+                <w:sz w:val="28"/>
+              </w:rPr>
+            </w:pPr>
+          </w:p>
+        </w:tc>
+      </w:tr>
+      <w:tr>
+        <w:trPr>
+          <w:trHeight w:val="753"/>
+        </w:trPr>
+        <w:tc>
+          <w:tcPr>
+            <w:tcW w:w="1033" w:type="dxa"/>
+          </w:tcPr>
+          <w:p>
+            <w:pPr>
+              <w:jc w:val="center"/>
+              <w:rPr>
+                <w:sz w:val="24"/>
+                <w:szCs w:val="24"/>
+              </w:rPr>
+            </w:pPr>
+            <w:r>
+              <w:rPr>
+                <w:sz w:val="24"/>
+                <w:szCs w:val="24"/>
+              </w:rPr>
+              <w:t>6.6</w:t>
+            </w:r>
+          </w:p>
+        </w:tc>
+        <w:tc>
+          <w:tcPr>
+            <w:tcW w:w="6757" w:type="dxa"/>
+          </w:tcPr>
+          <w:p>
+            <w:pPr>
+              <w:rPr>
+                <w:bCs/>
+                <w:sz w:val="24"/>
+                <w:szCs w:val="24"/>
+              </w:rPr>
+            </w:pPr>
+            <w:r>
+              <w:rPr>
+                <w:bCs/>
+                <w:sz w:val="24"/>
+                <w:szCs w:val="24"/>
+              </w:rPr>
+              <w:t>Different types of pests of tomato plant.</w:t>
+            </w:r>
+          </w:p>
+        </w:tc>
+        <w:tc>
+          <w:tcPr>
+            <w:tcW w:w="1111" w:type="dxa"/>
+          </w:tcPr>
+          <w:p>
+            <w:pPr>
+              <w:rPr>
+                <w:sz w:val="28"/>
+              </w:rPr>
+            </w:pPr>
+          </w:p>
+        </w:tc>
+      </w:tr>
+      <w:tr>
+        <w:trPr>
+          <w:trHeight w:val="753"/>
+        </w:trPr>
+        <w:tc>
+          <w:tcPr>
+            <w:tcW w:w="1033" w:type="dxa"/>
+          </w:tcPr>
+          <w:p>
+            <w:pPr>
+              <w:jc w:val="center"/>
+              <w:rPr>
+                <w:sz w:val="24"/>
+                <w:szCs w:val="24"/>
+              </w:rPr>
+            </w:pPr>
+            <w:r>
+              <w:rPr>
+                <w:sz w:val="24"/>
+                <w:szCs w:val="24"/>
+              </w:rPr>
+              <w:t>6.7</w:t>
+            </w:r>
+          </w:p>
+        </w:tc>
+        <w:tc>
+          <w:tcPr>
+            <w:tcW w:w="6757" w:type="dxa"/>
+          </w:tcPr>
+          <w:p>
+            <w:pPr>
+              <w:rPr>
+                <w:bCs/>
+                <w:sz w:val="24"/>
+                <w:szCs w:val="24"/>
+              </w:rPr>
+            </w:pPr>
+            <w:r>
+              <w:rPr>
+                <w:bCs/>
+                <w:sz w:val="24"/>
+                <w:szCs w:val="24"/>
+              </w:rPr>
+              <w:t>Training and Validation accuracy</w:t>
+            </w:r>
+          </w:p>
+        </w:tc>
+        <w:tc>
+          <w:tcPr>
+            <w:tcW w:w="1111" w:type="dxa"/>
+          </w:tcPr>
+          <w:p>
+            <w:pPr>
+              <w:rPr>
+                <w:sz w:val="28"/>
+              </w:rPr>
+            </w:pPr>
+          </w:p>
+        </w:tc>
+      </w:tr>
+      <w:tr>
+        <w:trPr>
+          <w:trHeight w:val="778"/>
+        </w:trPr>
+        <w:tc>
+          <w:tcPr>
+            <w:tcW w:w="1033" w:type="dxa"/>
+          </w:tcPr>
+          <w:p>
+            <w:pPr>
+              <w:jc w:val="center"/>
+              <w:rPr>
+                <w:sz w:val="24"/>
+                <w:szCs w:val="24"/>
+              </w:rPr>
+            </w:pPr>
+            <w:r>
+              <w:rPr>
+                <w:sz w:val="24"/>
+                <w:szCs w:val="24"/>
+              </w:rPr>
+              <w:t>6.8</w:t>
+            </w:r>
+          </w:p>
+        </w:tc>
+        <w:tc>
+          <w:tcPr>
+            <w:tcW w:w="6757" w:type="dxa"/>
+          </w:tcPr>
+          <w:p>
+            <w:pPr>
+              <w:rPr>
+                <w:bCs/>
+                <w:sz w:val="24"/>
+                <w:szCs w:val="24"/>
+              </w:rPr>
+            </w:pPr>
+            <w:r>
+              <w:rPr>
+                <w:bCs/>
+                <w:sz w:val="24"/>
+                <w:szCs w:val="24"/>
+              </w:rPr>
+              <w:t>Outcome of the predicted disease is sent to the user via SMS.</w:t>
+            </w:r>
+          </w:p>
+        </w:tc>
+        <w:tc>
+          <w:tcPr>
+            <w:tcW w:w="1111" w:type="dxa"/>
+          </w:tcPr>
+          <w:p>
+            <w:pPr>
+              <w:rPr>
+                <w:sz w:val="28"/>
+              </w:rPr>
+            </w:pPr>
+          </w:p>
+        </w:tc>
+      </w:tr>
+    </w:tbl>
     <w:p>
       <w:pPr>
         <w:rPr>
@@ -4369,7 +5174,7 @@
         <w:rPr>
           <w:sz w:val="28"/>
         </w:rPr>
-        <w:t>LIST OF FIGURES</w:t>
+        <w:br/>
       </w:r>
     </w:p>
     <w:p>
@@ -4538,6 +5343,7 @@
                 <w:szCs w:val="24"/>
               </w:rPr>
             </w:pPr>
+            <w:proofErr w:type="spellStart"/>
             <w:r>
               <w:rPr>
                 <w:b/>
@@ -4547,6 +5353,7 @@
               </w:rPr>
               <w:t>i</w:t>
             </w:r>
+            <w:proofErr w:type="spellEnd"/>
           </w:p>
         </w:tc>
       </w:tr>
@@ -6484,8 +7291,17 @@
           <w:sz w:val="24"/>
           <w:szCs w:val="24"/>
         </w:rPr>
-        <w:t>and Fawwad</w:t>
-      </w:r>
+        <w:t xml:space="preserve">and </w:t>
+      </w:r>
+      <w:proofErr w:type="spellStart"/>
+      <w:r>
+        <w:rPr>
+          <w:sz w:val="24"/>
+          <w:szCs w:val="24"/>
+        </w:rPr>
+        <w:t>Fawwad</w:t>
+      </w:r>
+      <w:proofErr w:type="spellEnd"/>
       <w:r>
         <w:rPr>
           <w:spacing w:val="-1"/>
@@ -6494,6 +7310,7 @@
         </w:rPr>
         <w:t xml:space="preserve"> </w:t>
       </w:r>
+      <w:proofErr w:type="spellStart"/>
       <w:r>
         <w:rPr>
           <w:spacing w:val="-2"/>
@@ -6502,6 +7319,7 @@
         </w:rPr>
         <w:t>Daroge</w:t>
       </w:r>
+      <w:proofErr w:type="spellEnd"/>
     </w:p>
     <w:p>
       <w:pPr>
@@ -6664,9 +7482,11 @@
         </w:rPr>
         <w:t xml:space="preserve"> </w:t>
       </w:r>
+      <w:proofErr w:type="spellStart"/>
       <w:r>
         <w:t>DFRobot</w:t>
       </w:r>
+      <w:proofErr w:type="spellEnd"/>
       <w:r>
         <w:rPr>
           <w:spacing w:val="-9"/>
@@ -8870,8 +9690,8 @@
         <w:ind w:right="118"/>
         <w:jc w:val="both"/>
         <w:sectPr>
-          <w:headerReference w:type="default" r:id="rId9"/>
-          <w:footerReference w:type="default" r:id="rId10"/>
+          <w:headerReference w:type="default" r:id="rId15"/>
+          <w:footerReference w:type="default" r:id="rId16"/>
           <w:pgSz w:w="11930" w:h="16860"/>
           <w:pgMar w:top="1440" w:right="1440" w:bottom="1440" w:left="1440" w:header="709" w:footer="709" w:gutter="0"/>
           <w:cols w:space="720"/>
@@ -9398,12 +10218,21 @@
           <w:szCs w:val="24"/>
         </w:rPr>
       </w:pPr>
-      <w:r>
-        <w:rPr>
-          <w:sz w:val="24"/>
-          <w:szCs w:val="24"/>
-        </w:rPr>
-        <w:t xml:space="preserve">Bijaylakhmi Goswami and Naseema Rahman </w:t>
+      <w:proofErr w:type="spellStart"/>
+      <w:r>
+        <w:rPr>
+          <w:sz w:val="24"/>
+          <w:szCs w:val="24"/>
+        </w:rPr>
+        <w:t>Bijaylakhmi</w:t>
+      </w:r>
+      <w:proofErr w:type="spellEnd"/>
+      <w:r>
+        <w:rPr>
+          <w:sz w:val="24"/>
+          <w:szCs w:val="24"/>
+        </w:rPr>
+        <w:t xml:space="preserve"> Goswami and Naseema Rahman </w:t>
       </w:r>
     </w:p>
     <w:p>
@@ -9796,8 +10625,8 @@
           <w:szCs w:val="24"/>
         </w:rPr>
         <w:sectPr>
-          <w:headerReference w:type="default" r:id="rId11"/>
-          <w:footerReference w:type="default" r:id="rId12"/>
+          <w:headerReference w:type="default" r:id="rId17"/>
+          <w:footerReference w:type="default" r:id="rId18"/>
           <w:pgSz w:w="11930" w:h="16860"/>
           <w:pgMar w:top="1440" w:right="1440" w:bottom="1440" w:left="1440" w:header="709" w:footer="709" w:gutter="0"/>
           <w:cols w:space="720"/>
@@ -9907,12 +10736,21 @@
           <w:szCs w:val="24"/>
         </w:rPr>
       </w:pPr>
-      <w:r>
-        <w:rPr>
-          <w:sz w:val="24"/>
-          <w:szCs w:val="24"/>
-        </w:rPr>
-        <w:t xml:space="preserve">IEEEInternational Conference on Image Processing (ICIP) </w:t>
+      <w:proofErr w:type="spellStart"/>
+      <w:r>
+        <w:rPr>
+          <w:sz w:val="24"/>
+          <w:szCs w:val="24"/>
+        </w:rPr>
+        <w:t>IEEEInternational</w:t>
+      </w:r>
+      <w:proofErr w:type="spellEnd"/>
+      <w:r>
+        <w:rPr>
+          <w:sz w:val="24"/>
+          <w:szCs w:val="24"/>
+        </w:rPr>
+        <w:t xml:space="preserve"> Conference on Image Processing (ICIP) </w:t>
       </w:r>
     </w:p>
     <w:p>
@@ -10279,7 +11117,23 @@
           <w:sz w:val="24"/>
           <w:szCs w:val="24"/>
         </w:rPr>
-        <w:t>MATLAB, Python with TensorFlow and Keras for implementing CNNs</w:t>
+        <w:t xml:space="preserve">MATLAB, Python with TensorFlow and </w:t>
+      </w:r>
+      <w:proofErr w:type="spellStart"/>
+      <w:r>
+        <w:rPr>
+          <w:sz w:val="24"/>
+          <w:szCs w:val="24"/>
+        </w:rPr>
+        <w:t>Keras</w:t>
+      </w:r>
+      <w:proofErr w:type="spellEnd"/>
+      <w:r>
+        <w:rPr>
+          <w:sz w:val="24"/>
+          <w:szCs w:val="24"/>
+        </w:rPr>
+        <w:t xml:space="preserve"> for implementing CNNs</w:t>
       </w:r>
       <w:r>
         <w:rPr>
@@ -10819,7 +11673,39 @@
           <w:sz w:val="24"/>
           <w:szCs w:val="24"/>
         </w:rPr>
-        <w:t xml:space="preserve">The study employs pre-trained CNN models (AlexNet, GoogLeNet, and ResNet-50) as feature extractors and an SVM classifier for training and classification tasks. </w:t>
+        <w:t>The study employs pre-trained CNN models (</w:t>
+      </w:r>
+      <w:proofErr w:type="spellStart"/>
+      <w:r>
+        <w:rPr>
+          <w:sz w:val="24"/>
+          <w:szCs w:val="24"/>
+        </w:rPr>
+        <w:t>AlexNet</w:t>
+      </w:r>
+      <w:proofErr w:type="spellEnd"/>
+      <w:r>
+        <w:rPr>
+          <w:sz w:val="24"/>
+          <w:szCs w:val="24"/>
+        </w:rPr>
+        <w:t xml:space="preserve">, </w:t>
+      </w:r>
+      <w:proofErr w:type="spellStart"/>
+      <w:r>
+        <w:rPr>
+          <w:sz w:val="24"/>
+          <w:szCs w:val="24"/>
+        </w:rPr>
+        <w:t>GoogLeNet</w:t>
+      </w:r>
+      <w:proofErr w:type="spellEnd"/>
+      <w:r>
+        <w:rPr>
+          <w:sz w:val="24"/>
+          <w:szCs w:val="24"/>
+        </w:rPr>
+        <w:t xml:space="preserve">, and ResNet-50) as feature extractors and an SVM classifier for training and classification tasks. </w:t>
       </w:r>
     </w:p>
     <w:p>
@@ -13040,7 +13926,7 @@
                     </pic:cNvPicPr>
                   </pic:nvPicPr>
                   <pic:blipFill>
-                    <a:blip r:embed="rId13" cstate="print">
+                    <a:blip r:embed="rId19" cstate="print">
                       <a:extLst>
                         <a:ext uri="{28A0092B-C50C-407E-A947-70E740481C1C}">
                           <a14:useLocalDpi xmlns:a14="http://schemas.microsoft.com/office/drawing/2010/main" val="0"/>
@@ -13480,7 +14366,7 @@
                     </pic:cNvPicPr>
                   </pic:nvPicPr>
                   <pic:blipFill>
-                    <a:blip r:embed="rId14">
+                    <a:blip r:embed="rId20">
                       <a:extLst>
                         <a:ext uri="{28A0092B-C50C-407E-A947-70E740481C1C}">
                           <a14:useLocalDpi xmlns:a14="http://schemas.microsoft.com/office/drawing/2010/main" val="0"/>
@@ -13563,7 +14449,35 @@
           <w:sz w:val="24"/>
           <w:szCs w:val="24"/>
         </w:rPr>
-        <w:t>The AB054 Soil Moisture Sensor plays a pivotal role in the smart agriculture system by providing crucial insights into soil hydration levels. This capacitive sensor, connected to analog pin A0, continuously measures the moisture content in the soil. The readSoil() function processes the analog data from the sensor, converting it into a percentage value representing soil moisture ranging from 0% (dry) to 100% (saturated). This information is fundamental as it directly influences the soil's capacity to retain water, which in turn affects the growth, health, and productivity of tomato plants.</w:t>
+        <w:t xml:space="preserve">The AB054 Soil Moisture Sensor plays a pivotal role in the smart agriculture system by providing crucial insights into soil hydration levels. This capacitive sensor, connected to analog pin A0, continuously measures the moisture content in the soil. The </w:t>
+      </w:r>
+      <w:proofErr w:type="spellStart"/>
+      <w:proofErr w:type="gramStart"/>
+      <w:r>
+        <w:rPr>
+          <w:bCs/>
+          <w:sz w:val="24"/>
+          <w:szCs w:val="24"/>
+        </w:rPr>
+        <w:t>readSoil</w:t>
+      </w:r>
+      <w:proofErr w:type="spellEnd"/>
+      <w:r>
+        <w:rPr>
+          <w:bCs/>
+          <w:sz w:val="24"/>
+          <w:szCs w:val="24"/>
+        </w:rPr>
+        <w:t>(</w:t>
+      </w:r>
+      <w:proofErr w:type="gramEnd"/>
+      <w:r>
+        <w:rPr>
+          <w:bCs/>
+          <w:sz w:val="24"/>
+          <w:szCs w:val="24"/>
+        </w:rPr>
+        <w:t>) function processes the analog data from the sensor, converting it into a percentage value representing soil moisture ranging from 0% (dry) to 100% (saturated). This information is fundamental as it directly influences the soil's capacity to retain water, which in turn affects the growth, health, and productivity of tomato plants.</w:t>
       </w:r>
     </w:p>
     <w:p>
@@ -13779,7 +14693,7 @@
                     </pic:cNvPicPr>
                   </pic:nvPicPr>
                   <pic:blipFill>
-                    <a:blip r:embed="rId15" cstate="print">
+                    <a:blip r:embed="rId21" cstate="print">
                       <a:extLst>
                         <a:ext uri="{28A0092B-C50C-407E-A947-70E740481C1C}">
                           <a14:useLocalDpi xmlns:a14="http://schemas.microsoft.com/office/drawing/2010/main" val="0"/>
@@ -13817,12 +14731,16 @@
         <w:rPr>
           <w:b/>
           <w:bCs/>
-        </w:rPr>
-      </w:pPr>
-      <w:r>
-        <w:rPr>
-          <w:b/>
-          <w:bCs/>
+          <w:sz w:val="22"/>
+          <w:szCs w:val="22"/>
+        </w:rPr>
+      </w:pPr>
+      <w:r>
+        <w:rPr>
+          <w:b/>
+          <w:bCs/>
+          <w:sz w:val="22"/>
+          <w:szCs w:val="22"/>
         </w:rPr>
         <w:t xml:space="preserve">Fig </w:t>
       </w:r>
@@ -13830,6 +14748,8 @@
         <w:rPr>
           <w:b/>
           <w:bCs/>
+          <w:sz w:val="22"/>
+          <w:szCs w:val="22"/>
         </w:rPr>
         <w:t>6</w:t>
       </w:r>
@@ -13837,6 +14757,8 @@
         <w:rPr>
           <w:b/>
           <w:bCs/>
+          <w:sz w:val="22"/>
+          <w:szCs w:val="22"/>
         </w:rPr>
         <w:t>.</w:t>
       </w:r>
@@ -13844,6 +14766,8 @@
         <w:rPr>
           <w:b/>
           <w:bCs/>
+          <w:sz w:val="22"/>
+          <w:szCs w:val="22"/>
         </w:rPr>
         <w:t>2</w:t>
       </w:r>
@@ -13851,6 +14775,8 @@
         <w:rPr>
           <w:b/>
           <w:bCs/>
+          <w:sz w:val="22"/>
+          <w:szCs w:val="22"/>
         </w:rPr>
         <w:t>: Moisture of soil and status of pump displayed in Blynk app.</w:t>
       </w:r>
@@ -13878,15 +14804,7 @@
           <w:sz w:val="24"/>
           <w:szCs w:val="24"/>
         </w:rPr>
-        <w:t>T</w:t>
-      </w:r>
-      <w:r>
-        <w:rPr>
-          <w:bCs/>
-          <w:sz w:val="24"/>
-          <w:szCs w:val="24"/>
-        </w:rPr>
-        <w:t>he integration of the AB054 Soil Moisture Sensor, NodeMCU, and Blynk app in the smart agriculture system represents a sophisticated yet user-friendly approach to optimizing tomato cultivation. By leveraging real-time data on soil moisture levels and automating irrigation through the water pump, growers can ensure that tomato plants receive the precise amount of hydration needed for healthy growth and maximum yield. The seamless interaction between sensors, microcontrollers, and the Blynk app not only enhances monitoring and control but also empowers growers with actionable insights and decision-making capabilities, ultimately contributing to sustainable and efficient tomato farming practices.</w:t>
+        <w:t>The integration of the AB054 Soil Moisture Sensor, NodeMCU, and Blynk app in the smart agriculture system represents a sophisticated yet user-friendly approach to optimizing tomato cultivation. By leveraging real-time data on soil moisture levels and automating irrigation through the water pump, growers can ensure that tomato plants receive the precise amount of hydration needed for healthy growth and maximum yield. The seamless interaction between sensors, microcontrollers, and the Blynk app not only enhances monitoring and control but also empowers growers with actionable insights and decision-making capabilities, ultimately contributing to sustainable and efficient tomato farming practices.</w:t>
       </w:r>
     </w:p>
     <w:p>
@@ -14024,7 +14942,7 @@
                     </pic:cNvPicPr>
                   </pic:nvPicPr>
                   <pic:blipFill>
-                    <a:blip r:embed="rId16">
+                    <a:blip r:embed="rId22">
                       <a:extLst>
                         <a:ext uri="{28A0092B-C50C-407E-A947-70E740481C1C}">
                           <a14:useLocalDpi xmlns:a14="http://schemas.microsoft.com/office/drawing/2010/main" val="0"/>
@@ -14535,7 +15453,7 @@
           <w:noProof/>
         </w:rPr>
         <w:drawing>
-          <wp:inline distT="0" distB="0" distL="0" distR="0" wp14:anchorId="30C041CE" wp14:editId="263C165B">
+          <wp:inline distT="0" distB="0" distL="0" distR="0" wp14:anchorId="30C041CE" wp14:editId="6C2DEAC1">
             <wp:extent cx="2933700" cy="4318635"/>
             <wp:effectExtent l="0" t="0" r="0" b="5715"/>
             <wp:docPr id="2016094032" name="Picture 4"/>
@@ -14552,7 +15470,7 @@
                     </pic:cNvPicPr>
                   </pic:nvPicPr>
                   <pic:blipFill>
-                    <a:blip r:embed="rId17" cstate="print">
+                    <a:blip r:embed="rId23" cstate="print">
                       <a:extLst>
                         <a:ext uri="{28A0092B-C50C-407E-A947-70E740481C1C}">
                           <a14:useLocalDpi xmlns:a14="http://schemas.microsoft.com/office/drawing/2010/main" val="0"/>
@@ -14686,16 +15604,7 @@
           <w:sz w:val="32"/>
           <w:szCs w:val="32"/>
         </w:rPr>
-        <w:t xml:space="preserve">.3: </w:t>
-      </w:r>
-      <w:r>
-        <w:rPr>
-          <w:b/>
-          <w:bCs/>
-          <w:sz w:val="32"/>
-          <w:szCs w:val="32"/>
-        </w:rPr>
-        <w:t>Pest Detection and Disease Identification</w:t>
+        <w:t>.3: Pest Detection and Disease Identification</w:t>
       </w:r>
     </w:p>
     <w:p>
@@ -14724,7 +15633,7 @@
                     </pic:cNvPicPr>
                   </pic:nvPicPr>
                   <pic:blipFill>
-                    <a:blip r:embed="rId18">
+                    <a:blip r:embed="rId24">
                       <a:extLst>
                         <a:ext uri="{28A0092B-C50C-407E-A947-70E740481C1C}">
                           <a14:useLocalDpi xmlns:a14="http://schemas.microsoft.com/office/drawing/2010/main" val="0"/>
@@ -14942,14 +15851,30 @@
           <w:sz w:val="24"/>
           <w:szCs w:val="24"/>
         </w:rPr>
-        <w:t xml:space="preserve">The model is trained </w:t>
-      </w:r>
-      <w:r>
-        <w:rPr>
-          <w:sz w:val="24"/>
-          <w:szCs w:val="24"/>
-        </w:rPr>
-        <w:t xml:space="preserve"> to identify a range of diseases commonly affecting tomato plants. These diseases include:</w:t>
+        <w:t xml:space="preserve">The model is </w:t>
+      </w:r>
+      <w:proofErr w:type="gramStart"/>
+      <w:r>
+        <w:rPr>
+          <w:sz w:val="24"/>
+          <w:szCs w:val="24"/>
+        </w:rPr>
+        <w:t xml:space="preserve">trained </w:t>
+      </w:r>
+      <w:r>
+        <w:rPr>
+          <w:sz w:val="24"/>
+          <w:szCs w:val="24"/>
+        </w:rPr>
+        <w:t xml:space="preserve"> to</w:t>
+      </w:r>
+      <w:proofErr w:type="gramEnd"/>
+      <w:r>
+        <w:rPr>
+          <w:sz w:val="24"/>
+          <w:szCs w:val="24"/>
+        </w:rPr>
+        <w:t xml:space="preserve"> identify a range of diseases commonly affecting tomato plants. These diseases include:</w:t>
       </w:r>
     </w:p>
     <w:p>
@@ -15192,7 +16117,7 @@
                           </pic:cNvPicPr>
                         </pic:nvPicPr>
                         <pic:blipFill>
-                          <a:blip r:embed="rId19">
+                          <a:blip r:embed="rId25">
                             <a:extLst>
                               <a:ext uri="{28A0092B-C50C-407E-A947-70E740481C1C}">
                                 <a14:useLocalDpi xmlns:a14="http://schemas.microsoft.com/office/drawing/2010/main" val="0"/>
@@ -15226,7 +16151,7 @@
                           </pic:cNvPicPr>
                         </pic:nvPicPr>
                         <pic:blipFill>
-                          <a:blip r:embed="rId20">
+                          <a:blip r:embed="rId26">
                             <a:extLst>
                               <a:ext uri="{28A0092B-C50C-407E-A947-70E740481C1C}">
                                 <a14:useLocalDpi xmlns:a14="http://schemas.microsoft.com/office/drawing/2010/main" val="0"/>
@@ -15260,7 +16185,7 @@
                           </pic:cNvPicPr>
                         </pic:nvPicPr>
                         <pic:blipFill>
-                          <a:blip r:embed="rId21">
+                          <a:blip r:embed="rId27">
                             <a:extLst>
                               <a:ext uri="{28A0092B-C50C-407E-A947-70E740481C1C}">
                                 <a14:useLocalDpi xmlns:a14="http://schemas.microsoft.com/office/drawing/2010/main" val="0"/>
@@ -15294,7 +16219,7 @@
                           </pic:cNvPicPr>
                         </pic:nvPicPr>
                         <pic:blipFill>
-                          <a:blip r:embed="rId22">
+                          <a:blip r:embed="rId28">
                             <a:extLst>
                               <a:ext uri="{28A0092B-C50C-407E-A947-70E740481C1C}">
                                 <a14:useLocalDpi xmlns:a14="http://schemas.microsoft.com/office/drawing/2010/main" val="0"/>
@@ -15328,7 +16253,7 @@
                           </pic:cNvPicPr>
                         </pic:nvPicPr>
                         <pic:blipFill>
-                          <a:blip r:embed="rId23">
+                          <a:blip r:embed="rId29">
                             <a:extLst>
                               <a:ext uri="{28A0092B-C50C-407E-A947-70E740481C1C}">
                                 <a14:useLocalDpi xmlns:a14="http://schemas.microsoft.com/office/drawing/2010/main" val="0"/>
@@ -15362,7 +16287,7 @@
                           </pic:cNvPicPr>
                         </pic:nvPicPr>
                         <pic:blipFill>
-                          <a:blip r:embed="rId24">
+                          <a:blip r:embed="rId30">
                             <a:extLst>
                               <a:ext uri="{28A0092B-C50C-407E-A947-70E740481C1C}">
                                 <a14:useLocalDpi xmlns:a14="http://schemas.microsoft.com/office/drawing/2010/main" val="0"/>
@@ -15396,7 +16321,7 @@
                           </pic:cNvPicPr>
                         </pic:nvPicPr>
                         <pic:blipFill>
-                          <a:blip r:embed="rId25">
+                          <a:blip r:embed="rId31">
                             <a:extLst>
                               <a:ext uri="{28A0092B-C50C-407E-A947-70E740481C1C}">
                                 <a14:useLocalDpi xmlns:a14="http://schemas.microsoft.com/office/drawing/2010/main" val="0"/>
@@ -15430,7 +16355,7 @@
                           </pic:cNvPicPr>
                         </pic:nvPicPr>
                         <pic:blipFill>
-                          <a:blip r:embed="rId26">
+                          <a:blip r:embed="rId32">
                             <a:extLst>
                               <a:ext uri="{28A0092B-C50C-407E-A947-70E740481C1C}">
                                 <a14:useLocalDpi xmlns:a14="http://schemas.microsoft.com/office/drawing/2010/main" val="0"/>
@@ -15464,7 +16389,7 @@
                           </pic:cNvPicPr>
                         </pic:nvPicPr>
                         <pic:blipFill>
-                          <a:blip r:embed="rId27">
+                          <a:blip r:embed="rId33">
                             <a:extLst>
                               <a:ext uri="{28A0092B-C50C-407E-A947-70E740481C1C}">
                                 <a14:useLocalDpi xmlns:a14="http://schemas.microsoft.com/office/drawing/2010/main" val="0"/>
@@ -15519,31 +16444,31 @@
                   <o:lock v:ext="edit" aspectratio="t"/>
                 </v:shapetype>
                 <v:shape id="Picture 6" o:spid="_x0000_s1027" type="#_x0000_t75" style="position:absolute;left:93;top:19278;width:19185;height:18745;visibility:visible;mso-wrap-style:square" o:gfxdata="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">
-                  <v:imagedata r:id="rId28" o:title=""/>
+                  <v:imagedata r:id="rId34" o:title=""/>
                 </v:shape>
                 <v:shape id="Picture 7" o:spid="_x0000_s1028" type="#_x0000_t75" style="position:absolute;left:18897;top:19659;width:19660;height:18797;visibility:visible;mso-wrap-style:square" o:gfxdata="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">
-                  <v:imagedata r:id="rId29" o:title=""/>
+                  <v:imagedata r:id="rId35" o:title=""/>
                 </v:shape>
                 <v:shape id="Picture 8" o:spid="_x0000_s1029" type="#_x0000_t75" style="position:absolute;left:38557;top:20116;width:18821;height:19383;visibility:visible;mso-wrap-style:square" o:gfxdata="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">
-                  <v:imagedata r:id="rId30" o:title=""/>
+                  <v:imagedata r:id="rId36" o:title=""/>
                 </v:shape>
                 <v:shape id="Picture 5" o:spid="_x0000_s1030" type="#_x0000_t75" style="position:absolute;left:18440;top:152;width:19718;height:19507;visibility:visible;mso-wrap-style:square" o:gfxdata="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">
-                  <v:imagedata r:id="rId31" o:title=""/>
+                  <v:imagedata r:id="rId37" o:title=""/>
                 </v:shape>
                 <v:shape id="Picture 3" o:spid="_x0000_s1031" type="#_x0000_t75" style="position:absolute;top:228;width:18745;height:19431;visibility:visible;mso-wrap-style:square" o:gfxdata="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">
-                  <v:imagedata r:id="rId32" o:title=""/>
+                  <v:imagedata r:id="rId38" o:title=""/>
                 </v:shape>
                 <v:shape id="Picture 4" o:spid="_x0000_s1032" type="#_x0000_t75" style="position:absolute;left:38158;width:19220;height:20040;visibility:visible;mso-wrap-style:square" o:gfxdata="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">
-                  <v:imagedata r:id="rId33" o:title=""/>
+                  <v:imagedata r:id="rId39" o:title=""/>
                 </v:shape>
                 <v:shape id="Picture 9" o:spid="_x0000_s1033" type="#_x0000_t75" style="position:absolute;top:37947;width:19126;height:20117;visibility:visible;mso-wrap-style:square" o:gfxdata="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">
-                  <v:imagedata r:id="rId34" o:title=""/>
+                  <v:imagedata r:id="rId40" o:title=""/>
                 </v:shape>
                 <v:shape id="Picture 10" o:spid="_x0000_s1034" type="#_x0000_t75" style="position:absolute;left:18897;top:38023;width:20269;height:20117;visibility:visible;mso-wrap-style:square" o:gfxdata="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">
-                  <v:imagedata r:id="rId35" o:title=""/>
+                  <v:imagedata r:id="rId41" o:title=""/>
                 </v:shape>
                 <v:shape id="Picture 13" o:spid="_x0000_s1035" type="#_x0000_t75" style="position:absolute;left:38709;top:38023;width:18593;height:20247;visibility:visible;mso-wrap-style:square" o:gfxdata="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">
-                  <v:imagedata r:id="rId36" o:title=""/>
+                  <v:imagedata r:id="rId42" o:title=""/>
                 </v:shape>
                 <w10:anchorlock/>
               </v:group>
@@ -15602,16 +16527,7 @@
           <w:sz w:val="24"/>
           <w:szCs w:val="24"/>
         </w:rPr>
-        <w:t xml:space="preserve">: </w:t>
-      </w:r>
-      <w:r>
-        <w:rPr>
-          <w:b/>
-          <w:bCs/>
-          <w:sz w:val="24"/>
-          <w:szCs w:val="24"/>
-        </w:rPr>
-        <w:t>Different types of pests of tomato plant.</w:t>
+        <w:t>: Different types of pests of tomato plant.</w:t>
       </w:r>
     </w:p>
     <w:p>
@@ -15728,7 +16644,7 @@
                     <pic:cNvPicPr/>
                   </pic:nvPicPr>
                   <pic:blipFill>
-                    <a:blip r:embed="rId37"/>
+                    <a:blip r:embed="rId43"/>
                     <a:stretch>
                       <a:fillRect/>
                     </a:stretch>
@@ -16216,7 +17132,7 @@
                     </pic:cNvPicPr>
                   </pic:nvPicPr>
                   <pic:blipFill>
-                    <a:blip r:embed="rId38">
+                    <a:blip r:embed="rId44">
                       <a:extLst>
                         <a:ext uri="{28A0092B-C50C-407E-A947-70E740481C1C}">
                           <a14:useLocalDpi xmlns:a14="http://schemas.microsoft.com/office/drawing/2010/main" val="0"/>
@@ -16310,7 +17226,7 @@
       </w:pPr>
     </w:p>
     <w:sectPr>
-      <w:footerReference w:type="default" r:id="rId39"/>
+      <w:footerReference w:type="default" r:id="rId45"/>
       <w:pgSz w:w="11906" w:h="16838"/>
       <w:pgMar w:top="1440" w:right="1440" w:bottom="1440" w:left="1440" w:header="709" w:footer="709" w:gutter="0"/>
       <w:cols w:space="708"/>
@@ -16340,6 +17256,36 @@
 </file>
 
 <file path=word/footer1.xml><?xml version="1.0" encoding="utf-8"?>
+<w:ftr xmlns:wpc="http://schemas.microsoft.com/office/word/2010/wordprocessingCanvas" xmlns:cx="http://schemas.microsoft.com/office/drawing/2014/chartex" xmlns:cx1="http://schemas.microsoft.com/office/drawing/2015/9/8/chartex" xmlns:cx2="http://schemas.microsoft.com/office/drawing/2015/10/21/chartex" xmlns:cx3="http://schemas.microsoft.com/office/drawing/2016/5/9/chartex" xmlns:cx4="http://schemas.microsoft.com/office/drawing/2016/5/10/chartex" xmlns:cx5="http://schemas.microsoft.com/office/drawing/2016/5/11/chartex" xmlns:cx6="http://schemas.microsoft.com/office/drawing/2016/5/12/chartex" xmlns:cx7="http://schemas.microsoft.com/office/drawing/2016/5/13/chartex" xmlns:cx8="http://schemas.microsoft.com/office/drawing/2016/5/14/chartex" xmlns:mc="http://schemas.openxmlformats.org/markup-compatibility/2006" xmlns:aink="http://schemas.microsoft.com/office/drawing/2016/ink" xmlns:am3d="http://schemas.microsoft.com/office/drawing/2017/model3d" xmlns:o="urn:schemas-microsoft-com:office:office" xmlns:oel="http://schemas.microsoft.com/office/2019/extlst" xmlns:r="http://schemas.openxmlformats.org/officeDocument/2006/relationships" xmlns:m="http://schemas.openxmlformats.org/officeDocument/2006/math" xmlns:v="urn:schemas-microsoft-com:vml" xmlns:wp14="http://schemas.microsoft.com/office/word/2010/wordprocessingDrawing" xmlns:wp="http://schemas.openxmlformats.org/drawingml/2006/wordprocessingDrawing" xmlns:w10="urn:schemas-microsoft-com:office:word" xmlns:w="http://schemas.openxmlformats.org/wordprocessingml/2006/main" xmlns:w14="http://schemas.microsoft.com/office/word/2010/wordml" xmlns:w15="http://schemas.microsoft.com/office/word/2012/wordml" xmlns:w16cex="http://schemas.microsoft.com/office/word/2018/wordml/cex" xmlns:w16cid="http://schemas.microsoft.com/office/word/2016/wordml/cid" xmlns:w16="http://schemas.microsoft.com/office/word/2018/wordml" xmlns:w16du="http://schemas.microsoft.com/office/word/2023/wordml/word16du" xmlns:w16sdtdh="http://schemas.microsoft.com/office/word/2020/wordml/sdtdatahash" xmlns:w16se="http://schemas.microsoft.com/office/word/2015/wordml/symex" xmlns:wpg="http://schemas.microsoft.com/office/word/2010/wordprocessingGroup" xmlns:wpi="http://schemas.microsoft.com/office/word/2010/wordprocessingInk" xmlns:wne="http://schemas.microsoft.com/office/word/2006/wordml" xmlns:wps="http://schemas.microsoft.com/office/word/2010/wordprocessingShape" mc:Ignorable="w14 w15 w16se w16cid w16 w16cex w16sdtdh w16du wp14">
+  <w:p>
+    <w:pPr>
+      <w:pStyle w:val="Footer"/>
+    </w:pPr>
+  </w:p>
+</w:ftr>
+</file>
+
+<file path=word/footer2.xml><?xml version="1.0" encoding="utf-8"?>
+<w:ftr xmlns:wpc="http://schemas.microsoft.com/office/word/2010/wordprocessingCanvas" xmlns:cx="http://schemas.microsoft.com/office/drawing/2014/chartex" xmlns:cx1="http://schemas.microsoft.com/office/drawing/2015/9/8/chartex" xmlns:cx2="http://schemas.microsoft.com/office/drawing/2015/10/21/chartex" xmlns:cx3="http://schemas.microsoft.com/office/drawing/2016/5/9/chartex" xmlns:cx4="http://schemas.microsoft.com/office/drawing/2016/5/10/chartex" xmlns:cx5="http://schemas.microsoft.com/office/drawing/2016/5/11/chartex" xmlns:cx6="http://schemas.microsoft.com/office/drawing/2016/5/12/chartex" xmlns:cx7="http://schemas.microsoft.com/office/drawing/2016/5/13/chartex" xmlns:cx8="http://schemas.microsoft.com/office/drawing/2016/5/14/chartex" xmlns:mc="http://schemas.openxmlformats.org/markup-compatibility/2006" xmlns:aink="http://schemas.microsoft.com/office/drawing/2016/ink" xmlns:am3d="http://schemas.microsoft.com/office/drawing/2017/model3d" xmlns:o="urn:schemas-microsoft-com:office:office" xmlns:oel="http://schemas.microsoft.com/office/2019/extlst" xmlns:r="http://schemas.openxmlformats.org/officeDocument/2006/relationships" xmlns:m="http://schemas.openxmlformats.org/officeDocument/2006/math" xmlns:v="urn:schemas-microsoft-com:vml" xmlns:wp14="http://schemas.microsoft.com/office/word/2010/wordprocessingDrawing" xmlns:wp="http://schemas.openxmlformats.org/drawingml/2006/wordprocessingDrawing" xmlns:w10="urn:schemas-microsoft-com:office:word" xmlns:w="http://schemas.openxmlformats.org/wordprocessingml/2006/main" xmlns:w14="http://schemas.microsoft.com/office/word/2010/wordml" xmlns:w15="http://schemas.microsoft.com/office/word/2012/wordml" xmlns:w16cex="http://schemas.microsoft.com/office/word/2018/wordml/cex" xmlns:w16cid="http://schemas.microsoft.com/office/word/2016/wordml/cid" xmlns:w16="http://schemas.microsoft.com/office/word/2018/wordml" xmlns:w16du="http://schemas.microsoft.com/office/word/2023/wordml/word16du" xmlns:w16sdtdh="http://schemas.microsoft.com/office/word/2020/wordml/sdtdatahash" xmlns:w16se="http://schemas.microsoft.com/office/word/2015/wordml/symex" xmlns:wpg="http://schemas.microsoft.com/office/word/2010/wordprocessingGroup" xmlns:wpi="http://schemas.microsoft.com/office/word/2010/wordprocessingInk" xmlns:wne="http://schemas.microsoft.com/office/word/2006/wordml" xmlns:wps="http://schemas.microsoft.com/office/word/2010/wordprocessingShape" mc:Ignorable="w14 w15 w16se w16cid w16 w16cex w16sdtdh w16du wp14">
+  <w:p>
+    <w:pPr>
+      <w:pStyle w:val="Footer"/>
+    </w:pPr>
+  </w:p>
+</w:ftr>
+</file>
+
+<file path=word/footer3.xml><?xml version="1.0" encoding="utf-8"?>
+<w:ftr xmlns:wpc="http://schemas.microsoft.com/office/word/2010/wordprocessingCanvas" xmlns:cx="http://schemas.microsoft.com/office/drawing/2014/chartex" xmlns:cx1="http://schemas.microsoft.com/office/drawing/2015/9/8/chartex" xmlns:cx2="http://schemas.microsoft.com/office/drawing/2015/10/21/chartex" xmlns:cx3="http://schemas.microsoft.com/office/drawing/2016/5/9/chartex" xmlns:cx4="http://schemas.microsoft.com/office/drawing/2016/5/10/chartex" xmlns:cx5="http://schemas.microsoft.com/office/drawing/2016/5/11/chartex" xmlns:cx6="http://schemas.microsoft.com/office/drawing/2016/5/12/chartex" xmlns:cx7="http://schemas.microsoft.com/office/drawing/2016/5/13/chartex" xmlns:cx8="http://schemas.microsoft.com/office/drawing/2016/5/14/chartex" xmlns:mc="http://schemas.openxmlformats.org/markup-compatibility/2006" xmlns:aink="http://schemas.microsoft.com/office/drawing/2016/ink" xmlns:am3d="http://schemas.microsoft.com/office/drawing/2017/model3d" xmlns:o="urn:schemas-microsoft-com:office:office" xmlns:oel="http://schemas.microsoft.com/office/2019/extlst" xmlns:r="http://schemas.openxmlformats.org/officeDocument/2006/relationships" xmlns:m="http://schemas.openxmlformats.org/officeDocument/2006/math" xmlns:v="urn:schemas-microsoft-com:vml" xmlns:wp14="http://schemas.microsoft.com/office/word/2010/wordprocessingDrawing" xmlns:wp="http://schemas.openxmlformats.org/drawingml/2006/wordprocessingDrawing" xmlns:w10="urn:schemas-microsoft-com:office:word" xmlns:w="http://schemas.openxmlformats.org/wordprocessingml/2006/main" xmlns:w14="http://schemas.microsoft.com/office/word/2010/wordml" xmlns:w15="http://schemas.microsoft.com/office/word/2012/wordml" xmlns:w16cex="http://schemas.microsoft.com/office/word/2018/wordml/cex" xmlns:w16cid="http://schemas.microsoft.com/office/word/2016/wordml/cid" xmlns:w16="http://schemas.microsoft.com/office/word/2018/wordml" xmlns:w16du="http://schemas.microsoft.com/office/word/2023/wordml/word16du" xmlns:w16sdtdh="http://schemas.microsoft.com/office/word/2020/wordml/sdtdatahash" xmlns:w16se="http://schemas.microsoft.com/office/word/2015/wordml/symex" xmlns:wpg="http://schemas.microsoft.com/office/word/2010/wordprocessingGroup" xmlns:wpi="http://schemas.microsoft.com/office/word/2010/wordprocessingInk" xmlns:wne="http://schemas.microsoft.com/office/word/2006/wordml" xmlns:wps="http://schemas.microsoft.com/office/word/2010/wordprocessingShape" mc:Ignorable="w14 w15 w16se w16cid w16 w16cex w16sdtdh w16du wp14">
+  <w:p>
+    <w:pPr>
+      <w:pStyle w:val="Footer"/>
+    </w:pPr>
+  </w:p>
+</w:ftr>
+</file>
+
+<file path=word/footer4.xml><?xml version="1.0" encoding="utf-8"?>
 <w:ftr xmlns:wpc="http://schemas.microsoft.com/office/word/2010/wordprocessingCanvas" xmlns:cx="http://schemas.microsoft.com/office/drawing/2014/chartex" xmlns:cx1="http://schemas.microsoft.com/office/drawing/2015/9/8/chartex" xmlns:cx2="http://schemas.microsoft.com/office/drawing/2015/10/21/chartex" xmlns:cx3="http://schemas.microsoft.com/office/drawing/2016/5/9/chartex" xmlns:cx4="http://schemas.microsoft.com/office/drawing/2016/5/10/chartex" xmlns:cx5="http://schemas.microsoft.com/office/drawing/2016/5/11/chartex" xmlns:cx6="http://schemas.microsoft.com/office/drawing/2016/5/12/chartex" xmlns:cx7="http://schemas.microsoft.com/office/drawing/2016/5/13/chartex" xmlns:cx8="http://schemas.microsoft.com/office/drawing/2016/5/14/chartex" xmlns:mc="http://schemas.openxmlformats.org/markup-compatibility/2006" xmlns:aink="http://schemas.microsoft.com/office/drawing/2016/ink" xmlns:am3d="http://schemas.microsoft.com/office/drawing/2017/model3d" xmlns:o="urn:schemas-microsoft-com:office:office" xmlns:oel="http://schemas.microsoft.com/office/2019/extlst" xmlns:r="http://schemas.openxmlformats.org/officeDocument/2006/relationships" xmlns:m="http://schemas.openxmlformats.org/officeDocument/2006/math" xmlns:v="urn:schemas-microsoft-com:vml" xmlns:wp14="http://schemas.microsoft.com/office/word/2010/wordprocessingDrawing" xmlns:wp="http://schemas.openxmlformats.org/drawingml/2006/wordprocessingDrawing" xmlns:w10="urn:schemas-microsoft-com:office:word" xmlns:w="http://schemas.openxmlformats.org/wordprocessingml/2006/main" xmlns:w14="http://schemas.microsoft.com/office/word/2010/wordml" xmlns:w15="http://schemas.microsoft.com/office/word/2012/wordml" xmlns:w16cex="http://schemas.microsoft.com/office/word/2018/wordml/cex" xmlns:w16cid="http://schemas.microsoft.com/office/word/2016/wordml/cid" xmlns:w16="http://schemas.microsoft.com/office/word/2018/wordml" xmlns:w16du="http://schemas.microsoft.com/office/word/2023/wordml/word16du" xmlns:w16sdtdh="http://schemas.microsoft.com/office/word/2020/wordml/sdtdatahash" xmlns:w16se="http://schemas.microsoft.com/office/word/2015/wordml/symex" xmlns:wpg="http://schemas.microsoft.com/office/word/2010/wordprocessingGroup" xmlns:wpi="http://schemas.microsoft.com/office/word/2010/wordprocessingInk" xmlns:wne="http://schemas.microsoft.com/office/word/2006/wordml" xmlns:wps="http://schemas.microsoft.com/office/word/2010/wordprocessingShape" mc:Ignorable="w14 w15 w16se w16cid w16 w16cex w16sdtdh w16du wp14">
   <w:p>
     <w:pPr>
@@ -16420,7 +17366,7 @@
 </w:ftr>
 </file>
 
-<file path=word/footer2.xml><?xml version="1.0" encoding="utf-8"?>
+<file path=word/footer5.xml><?xml version="1.0" encoding="utf-8"?>
 <w:ftr xmlns:wpc="http://schemas.microsoft.com/office/word/2010/wordprocessingCanvas" xmlns:cx="http://schemas.microsoft.com/office/drawing/2014/chartex" xmlns:cx1="http://schemas.microsoft.com/office/drawing/2015/9/8/chartex" xmlns:cx2="http://schemas.microsoft.com/office/drawing/2015/10/21/chartex" xmlns:cx3="http://schemas.microsoft.com/office/drawing/2016/5/9/chartex" xmlns:cx4="http://schemas.microsoft.com/office/drawing/2016/5/10/chartex" xmlns:cx5="http://schemas.microsoft.com/office/drawing/2016/5/11/chartex" xmlns:cx6="http://schemas.microsoft.com/office/drawing/2016/5/12/chartex" xmlns:cx7="http://schemas.microsoft.com/office/drawing/2016/5/13/chartex" xmlns:cx8="http://schemas.microsoft.com/office/drawing/2016/5/14/chartex" xmlns:mc="http://schemas.openxmlformats.org/markup-compatibility/2006" xmlns:aink="http://schemas.microsoft.com/office/drawing/2016/ink" xmlns:am3d="http://schemas.microsoft.com/office/drawing/2017/model3d" xmlns:o="urn:schemas-microsoft-com:office:office" xmlns:oel="http://schemas.microsoft.com/office/2019/extlst" xmlns:r="http://schemas.openxmlformats.org/officeDocument/2006/relationships" xmlns:m="http://schemas.openxmlformats.org/officeDocument/2006/math" xmlns:v="urn:schemas-microsoft-com:vml" xmlns:wp14="http://schemas.microsoft.com/office/word/2010/wordprocessingDrawing" xmlns:wp="http://schemas.openxmlformats.org/drawingml/2006/wordprocessingDrawing" xmlns:w10="urn:schemas-microsoft-com:office:word" xmlns:w="http://schemas.openxmlformats.org/wordprocessingml/2006/main" xmlns:w14="http://schemas.microsoft.com/office/word/2010/wordml" xmlns:w15="http://schemas.microsoft.com/office/word/2012/wordml" xmlns:w16cex="http://schemas.microsoft.com/office/word/2018/wordml/cex" xmlns:w16cid="http://schemas.microsoft.com/office/word/2016/wordml/cid" xmlns:w16="http://schemas.microsoft.com/office/word/2018/wordml" xmlns:w16du="http://schemas.microsoft.com/office/word/2023/wordml/word16du" xmlns:w16sdtdh="http://schemas.microsoft.com/office/word/2020/wordml/sdtdatahash" xmlns:w16se="http://schemas.microsoft.com/office/word/2015/wordml/symex" xmlns:wpg="http://schemas.microsoft.com/office/word/2010/wordprocessingGroup" xmlns:wpi="http://schemas.microsoft.com/office/word/2010/wordprocessingInk" xmlns:wne="http://schemas.microsoft.com/office/word/2006/wordml" xmlns:wps="http://schemas.microsoft.com/office/word/2010/wordprocessingShape" mc:Ignorable="w14 w15 w16se w16cid w16 w16cex w16sdtdh w16du wp14">
   <w:p>
     <w:pPr>
@@ -16434,7 +17380,7 @@
 </w:ftr>
 </file>
 
-<file path=word/footer3.xml><?xml version="1.0" encoding="utf-8"?>
+<file path=word/footer6.xml><?xml version="1.0" encoding="utf-8"?>
 <w:ftr xmlns:wpc="http://schemas.microsoft.com/office/word/2010/wordprocessingCanvas" xmlns:cx="http://schemas.microsoft.com/office/drawing/2014/chartex" xmlns:cx1="http://schemas.microsoft.com/office/drawing/2015/9/8/chartex" xmlns:cx2="http://schemas.microsoft.com/office/drawing/2015/10/21/chartex" xmlns:cx3="http://schemas.microsoft.com/office/drawing/2016/5/9/chartex" xmlns:cx4="http://schemas.microsoft.com/office/drawing/2016/5/10/chartex" xmlns:cx5="http://schemas.microsoft.com/office/drawing/2016/5/11/chartex" xmlns:cx6="http://schemas.microsoft.com/office/drawing/2016/5/12/chartex" xmlns:cx7="http://schemas.microsoft.com/office/drawing/2016/5/13/chartex" xmlns:cx8="http://schemas.microsoft.com/office/drawing/2016/5/14/chartex" xmlns:mc="http://schemas.openxmlformats.org/markup-compatibility/2006" xmlns:aink="http://schemas.microsoft.com/office/drawing/2016/ink" xmlns:am3d="http://schemas.microsoft.com/office/drawing/2017/model3d" xmlns:o="urn:schemas-microsoft-com:office:office" xmlns:oel="http://schemas.microsoft.com/office/2019/extlst" xmlns:r="http://schemas.openxmlformats.org/officeDocument/2006/relationships" xmlns:m="http://schemas.openxmlformats.org/officeDocument/2006/math" xmlns:v="urn:schemas-microsoft-com:vml" xmlns:wp14="http://schemas.microsoft.com/office/word/2010/wordprocessingDrawing" xmlns:wp="http://schemas.openxmlformats.org/drawingml/2006/wordprocessingDrawing" xmlns:w10="urn:schemas-microsoft-com:office:word" xmlns:w="http://schemas.openxmlformats.org/wordprocessingml/2006/main" xmlns:w14="http://schemas.microsoft.com/office/word/2010/wordml" xmlns:w15="http://schemas.microsoft.com/office/word/2012/wordml" xmlns:w16cex="http://schemas.microsoft.com/office/word/2018/wordml/cex" xmlns:w16cid="http://schemas.microsoft.com/office/word/2016/wordml/cid" xmlns:w16="http://schemas.microsoft.com/office/word/2018/wordml" xmlns:w16du="http://schemas.microsoft.com/office/word/2023/wordml/word16du" xmlns:w16sdtdh="http://schemas.microsoft.com/office/word/2020/wordml/sdtdatahash" xmlns:w16se="http://schemas.microsoft.com/office/word/2015/wordml/symex" xmlns:wpg="http://schemas.microsoft.com/office/word/2010/wordprocessingGroup" xmlns:wpi="http://schemas.microsoft.com/office/word/2010/wordprocessingInk" xmlns:wne="http://schemas.microsoft.com/office/word/2006/wordml" xmlns:wps="http://schemas.microsoft.com/office/word/2010/wordprocessingShape" mc:Ignorable="w14 w15 w16se w16cid w16 w16cex w16sdtdh w16du wp14">
   <w:p>
     <w:pPr>
@@ -16486,6 +17432,36 @@
 </file>
 
 <file path=word/header1.xml><?xml version="1.0" encoding="utf-8"?>
+<w:hdr xmlns:wpc="http://schemas.microsoft.com/office/word/2010/wordprocessingCanvas" xmlns:cx="http://schemas.microsoft.com/office/drawing/2014/chartex" xmlns:cx1="http://schemas.microsoft.com/office/drawing/2015/9/8/chartex" xmlns:cx2="http://schemas.microsoft.com/office/drawing/2015/10/21/chartex" xmlns:cx3="http://schemas.microsoft.com/office/drawing/2016/5/9/chartex" xmlns:cx4="http://schemas.microsoft.com/office/drawing/2016/5/10/chartex" xmlns:cx5="http://schemas.microsoft.com/office/drawing/2016/5/11/chartex" xmlns:cx6="http://schemas.microsoft.com/office/drawing/2016/5/12/chartex" xmlns:cx7="http://schemas.microsoft.com/office/drawing/2016/5/13/chartex" xmlns:cx8="http://schemas.microsoft.com/office/drawing/2016/5/14/chartex" xmlns:mc="http://schemas.openxmlformats.org/markup-compatibility/2006" xmlns:aink="http://schemas.microsoft.com/office/drawing/2016/ink" xmlns:am3d="http://schemas.microsoft.com/office/drawing/2017/model3d" xmlns:o="urn:schemas-microsoft-com:office:office" xmlns:oel="http://schemas.microsoft.com/office/2019/extlst" xmlns:r="http://schemas.openxmlformats.org/officeDocument/2006/relationships" xmlns:m="http://schemas.openxmlformats.org/officeDocument/2006/math" xmlns:v="urn:schemas-microsoft-com:vml" xmlns:wp14="http://schemas.microsoft.com/office/word/2010/wordprocessingDrawing" xmlns:wp="http://schemas.openxmlformats.org/drawingml/2006/wordprocessingDrawing" xmlns:w10="urn:schemas-microsoft-com:office:word" xmlns:w="http://schemas.openxmlformats.org/wordprocessingml/2006/main" xmlns:w14="http://schemas.microsoft.com/office/word/2010/wordml" xmlns:w15="http://schemas.microsoft.com/office/word/2012/wordml" xmlns:w16cex="http://schemas.microsoft.com/office/word/2018/wordml/cex" xmlns:w16cid="http://schemas.microsoft.com/office/word/2016/wordml/cid" xmlns:w16="http://schemas.microsoft.com/office/word/2018/wordml" xmlns:w16du="http://schemas.microsoft.com/office/word/2023/wordml/word16du" xmlns:w16sdtdh="http://schemas.microsoft.com/office/word/2020/wordml/sdtdatahash" xmlns:w16se="http://schemas.microsoft.com/office/word/2015/wordml/symex" xmlns:wpg="http://schemas.microsoft.com/office/word/2010/wordprocessingGroup" xmlns:wpi="http://schemas.microsoft.com/office/word/2010/wordprocessingInk" xmlns:wne="http://schemas.microsoft.com/office/word/2006/wordml" xmlns:wps="http://schemas.microsoft.com/office/word/2010/wordprocessingShape" mc:Ignorable="w14 w15 w16se w16cid w16 w16cex w16sdtdh w16du wp14">
+  <w:p>
+    <w:pPr>
+      <w:pStyle w:val="Header"/>
+    </w:pPr>
+  </w:p>
+</w:hdr>
+</file>
+
+<file path=word/header2.xml><?xml version="1.0" encoding="utf-8"?>
+<w:hdr xmlns:wpc="http://schemas.microsoft.com/office/word/2010/wordprocessingCanvas" xmlns:cx="http://schemas.microsoft.com/office/drawing/2014/chartex" xmlns:cx1="http://schemas.microsoft.com/office/drawing/2015/9/8/chartex" xmlns:cx2="http://schemas.microsoft.com/office/drawing/2015/10/21/chartex" xmlns:cx3="http://schemas.microsoft.com/office/drawing/2016/5/9/chartex" xmlns:cx4="http://schemas.microsoft.com/office/drawing/2016/5/10/chartex" xmlns:cx5="http://schemas.microsoft.com/office/drawing/2016/5/11/chartex" xmlns:cx6="http://schemas.microsoft.com/office/drawing/2016/5/12/chartex" xmlns:cx7="http://schemas.microsoft.com/office/drawing/2016/5/13/chartex" xmlns:cx8="http://schemas.microsoft.com/office/drawing/2016/5/14/chartex" xmlns:mc="http://schemas.openxmlformats.org/markup-compatibility/2006" xmlns:aink="http://schemas.microsoft.com/office/drawing/2016/ink" xmlns:am3d="http://schemas.microsoft.com/office/drawing/2017/model3d" xmlns:o="urn:schemas-microsoft-com:office:office" xmlns:oel="http://schemas.microsoft.com/office/2019/extlst" xmlns:r="http://schemas.openxmlformats.org/officeDocument/2006/relationships" xmlns:m="http://schemas.openxmlformats.org/officeDocument/2006/math" xmlns:v="urn:schemas-microsoft-com:vml" xmlns:wp14="http://schemas.microsoft.com/office/word/2010/wordprocessingDrawing" xmlns:wp="http://schemas.openxmlformats.org/drawingml/2006/wordprocessingDrawing" xmlns:w10="urn:schemas-microsoft-com:office:word" xmlns:w="http://schemas.openxmlformats.org/wordprocessingml/2006/main" xmlns:w14="http://schemas.microsoft.com/office/word/2010/wordml" xmlns:w15="http://schemas.microsoft.com/office/word/2012/wordml" xmlns:w16cex="http://schemas.microsoft.com/office/word/2018/wordml/cex" xmlns:w16cid="http://schemas.microsoft.com/office/word/2016/wordml/cid" xmlns:w16="http://schemas.microsoft.com/office/word/2018/wordml" xmlns:w16du="http://schemas.microsoft.com/office/word/2023/wordml/word16du" xmlns:w16sdtdh="http://schemas.microsoft.com/office/word/2020/wordml/sdtdatahash" xmlns:w16se="http://schemas.microsoft.com/office/word/2015/wordml/symex" xmlns:wpg="http://schemas.microsoft.com/office/word/2010/wordprocessingGroup" xmlns:wpi="http://schemas.microsoft.com/office/word/2010/wordprocessingInk" xmlns:wne="http://schemas.microsoft.com/office/word/2006/wordml" xmlns:wps="http://schemas.microsoft.com/office/word/2010/wordprocessingShape" mc:Ignorable="w14 w15 w16se w16cid w16 w16cex w16sdtdh w16du wp14">
+  <w:p>
+    <w:pPr>
+      <w:pStyle w:val="Header"/>
+    </w:pPr>
+  </w:p>
+</w:hdr>
+</file>
+
+<file path=word/header3.xml><?xml version="1.0" encoding="utf-8"?>
+<w:hdr xmlns:wpc="http://schemas.microsoft.com/office/word/2010/wordprocessingCanvas" xmlns:cx="http://schemas.microsoft.com/office/drawing/2014/chartex" xmlns:cx1="http://schemas.microsoft.com/office/drawing/2015/9/8/chartex" xmlns:cx2="http://schemas.microsoft.com/office/drawing/2015/10/21/chartex" xmlns:cx3="http://schemas.microsoft.com/office/drawing/2016/5/9/chartex" xmlns:cx4="http://schemas.microsoft.com/office/drawing/2016/5/10/chartex" xmlns:cx5="http://schemas.microsoft.com/office/drawing/2016/5/11/chartex" xmlns:cx6="http://schemas.microsoft.com/office/drawing/2016/5/12/chartex" xmlns:cx7="http://schemas.microsoft.com/office/drawing/2016/5/13/chartex" xmlns:cx8="http://schemas.microsoft.com/office/drawing/2016/5/14/chartex" xmlns:mc="http://schemas.openxmlformats.org/markup-compatibility/2006" xmlns:aink="http://schemas.microsoft.com/office/drawing/2016/ink" xmlns:am3d="http://schemas.microsoft.com/office/drawing/2017/model3d" xmlns:o="urn:schemas-microsoft-com:office:office" xmlns:oel="http://schemas.microsoft.com/office/2019/extlst" xmlns:r="http://schemas.openxmlformats.org/officeDocument/2006/relationships" xmlns:m="http://schemas.openxmlformats.org/officeDocument/2006/math" xmlns:v="urn:schemas-microsoft-com:vml" xmlns:wp14="http://schemas.microsoft.com/office/word/2010/wordprocessingDrawing" xmlns:wp="http://schemas.openxmlformats.org/drawingml/2006/wordprocessingDrawing" xmlns:w10="urn:schemas-microsoft-com:office:word" xmlns:w="http://schemas.openxmlformats.org/wordprocessingml/2006/main" xmlns:w14="http://schemas.microsoft.com/office/word/2010/wordml" xmlns:w15="http://schemas.microsoft.com/office/word/2012/wordml" xmlns:w16cex="http://schemas.microsoft.com/office/word/2018/wordml/cex" xmlns:w16cid="http://schemas.microsoft.com/office/word/2016/wordml/cid" xmlns:w16="http://schemas.microsoft.com/office/word/2018/wordml" xmlns:w16du="http://schemas.microsoft.com/office/word/2023/wordml/word16du" xmlns:w16sdtdh="http://schemas.microsoft.com/office/word/2020/wordml/sdtdatahash" xmlns:w16se="http://schemas.microsoft.com/office/word/2015/wordml/symex" xmlns:wpg="http://schemas.microsoft.com/office/word/2010/wordprocessingGroup" xmlns:wpi="http://schemas.microsoft.com/office/word/2010/wordprocessingInk" xmlns:wne="http://schemas.microsoft.com/office/word/2006/wordml" xmlns:wps="http://schemas.microsoft.com/office/word/2010/wordprocessingShape" mc:Ignorable="w14 w15 w16se w16cid w16 w16cex w16sdtdh w16du wp14">
+  <w:p>
+    <w:pPr>
+      <w:pStyle w:val="Header"/>
+    </w:pPr>
+  </w:p>
+</w:hdr>
+</file>
+
+<file path=word/header4.xml><?xml version="1.0" encoding="utf-8"?>
 <w:hdr xmlns:wpc="http://schemas.microsoft.com/office/word/2010/wordprocessingCanvas" xmlns:cx="http://schemas.microsoft.com/office/drawing/2014/chartex" xmlns:cx1="http://schemas.microsoft.com/office/drawing/2015/9/8/chartex" xmlns:cx2="http://schemas.microsoft.com/office/drawing/2015/10/21/chartex" xmlns:cx3="http://schemas.microsoft.com/office/drawing/2016/5/9/chartex" xmlns:cx4="http://schemas.microsoft.com/office/drawing/2016/5/10/chartex" xmlns:cx5="http://schemas.microsoft.com/office/drawing/2016/5/11/chartex" xmlns:cx6="http://schemas.microsoft.com/office/drawing/2016/5/12/chartex" xmlns:cx7="http://schemas.microsoft.com/office/drawing/2016/5/13/chartex" xmlns:cx8="http://schemas.microsoft.com/office/drawing/2016/5/14/chartex" xmlns:mc="http://schemas.openxmlformats.org/markup-compatibility/2006" xmlns:aink="http://schemas.microsoft.com/office/drawing/2016/ink" xmlns:am3d="http://schemas.microsoft.com/office/drawing/2017/model3d" xmlns:o="urn:schemas-microsoft-com:office:office" xmlns:oel="http://schemas.microsoft.com/office/2019/extlst" xmlns:r="http://schemas.openxmlformats.org/officeDocument/2006/relationships" xmlns:m="http://schemas.openxmlformats.org/officeDocument/2006/math" xmlns:v="urn:schemas-microsoft-com:vml" xmlns:wp14="http://schemas.microsoft.com/office/word/2010/wordprocessingDrawing" xmlns:wp="http://schemas.openxmlformats.org/drawingml/2006/wordprocessingDrawing" xmlns:w10="urn:schemas-microsoft-com:office:word" xmlns:w="http://schemas.openxmlformats.org/wordprocessingml/2006/main" xmlns:w14="http://schemas.microsoft.com/office/word/2010/wordml" xmlns:w15="http://schemas.microsoft.com/office/word/2012/wordml" xmlns:w16cex="http://schemas.microsoft.com/office/word/2018/wordml/cex" xmlns:w16cid="http://schemas.microsoft.com/office/word/2016/wordml/cid" xmlns:w16="http://schemas.microsoft.com/office/word/2018/wordml" xmlns:w16du="http://schemas.microsoft.com/office/word/2023/wordml/word16du" xmlns:w16sdtdh="http://schemas.microsoft.com/office/word/2020/wordml/sdtdatahash" xmlns:w16se="http://schemas.microsoft.com/office/word/2015/wordml/symex" xmlns:wpg="http://schemas.microsoft.com/office/word/2010/wordprocessingGroup" xmlns:wpi="http://schemas.microsoft.com/office/word/2010/wordprocessingInk" xmlns:wne="http://schemas.microsoft.com/office/word/2006/wordml" xmlns:wps="http://schemas.microsoft.com/office/word/2010/wordprocessingShape" mc:Ignorable="w14 w15 w16se w16cid w16 w16cex w16sdtdh w16du wp14">
   <w:p>
     <w:pPr>
@@ -16895,7 +17871,7 @@
 </w:hdr>
 </file>
 
-<file path=word/header2.xml><?xml version="1.0" encoding="utf-8"?>
+<file path=word/header5.xml><?xml version="1.0" encoding="utf-8"?>
 <w:hdr xmlns:wpc="http://schemas.microsoft.com/office/word/2010/wordprocessingCanvas" xmlns:cx="http://schemas.microsoft.com/office/drawing/2014/chartex" xmlns:cx1="http://schemas.microsoft.com/office/drawing/2015/9/8/chartex" xmlns:cx2="http://schemas.microsoft.com/office/drawing/2015/10/21/chartex" xmlns:cx3="http://schemas.microsoft.com/office/drawing/2016/5/9/chartex" xmlns:cx4="http://schemas.microsoft.com/office/drawing/2016/5/10/chartex" xmlns:cx5="http://schemas.microsoft.com/office/drawing/2016/5/11/chartex" xmlns:cx6="http://schemas.microsoft.com/office/drawing/2016/5/12/chartex" xmlns:cx7="http://schemas.microsoft.com/office/drawing/2016/5/13/chartex" xmlns:cx8="http://schemas.microsoft.com/office/drawing/2016/5/14/chartex" xmlns:mc="http://schemas.openxmlformats.org/markup-compatibility/2006" xmlns:aink="http://schemas.microsoft.com/office/drawing/2016/ink" xmlns:am3d="http://schemas.microsoft.com/office/drawing/2017/model3d" xmlns:o="urn:schemas-microsoft-com:office:office" xmlns:oel="http://schemas.microsoft.com/office/2019/extlst" xmlns:r="http://schemas.openxmlformats.org/officeDocument/2006/relationships" xmlns:m="http://schemas.openxmlformats.org/officeDocument/2006/math" xmlns:v="urn:schemas-microsoft-com:vml" xmlns:wp14="http://schemas.microsoft.com/office/word/2010/wordprocessingDrawing" xmlns:wp="http://schemas.openxmlformats.org/drawingml/2006/wordprocessingDrawing" xmlns:w10="urn:schemas-microsoft-com:office:word" xmlns:w="http://schemas.openxmlformats.org/wordprocessingml/2006/main" xmlns:w14="http://schemas.microsoft.com/office/word/2010/wordml" xmlns:w15="http://schemas.microsoft.com/office/word/2012/wordml" xmlns:w16cex="http://schemas.microsoft.com/office/word/2018/wordml/cex" xmlns:w16cid="http://schemas.microsoft.com/office/word/2016/wordml/cid" xmlns:w16="http://schemas.microsoft.com/office/word/2018/wordml" xmlns:w16du="http://schemas.microsoft.com/office/word/2023/wordml/word16du" xmlns:w16sdtdh="http://schemas.microsoft.com/office/word/2020/wordml/sdtdatahash" xmlns:w16se="http://schemas.microsoft.com/office/word/2015/wordml/symex" xmlns:wpg="http://schemas.microsoft.com/office/word/2010/wordprocessingGroup" xmlns:wpi="http://schemas.microsoft.com/office/word/2010/wordprocessingInk" xmlns:wne="http://schemas.microsoft.com/office/word/2006/wordml" xmlns:wps="http://schemas.microsoft.com/office/word/2010/wordprocessingShape" mc:Ignorable="w14 w15 w16se w16cid w16 w16cex w16sdtdh w16du wp14">
   <w:p>
     <w:pPr>
@@ -18981,6 +19957,7 @@
   <w:style w:type="character" w:default="1" w:styleId="DefaultParagraphFont">
     <w:name w:val="Default Paragraph Font"/>
     <w:uiPriority w:val="1"/>
+    <w:semiHidden/>
     <w:unhideWhenUsed/>
   </w:style>
   <w:style w:type="table" w:default="1" w:styleId="TableNormal">

</xml_diff>